<commit_message>
Latest Version - Key File Capable
</commit_message>
<xml_diff>
--- a/Keyword Games and Activities/Keyword Games API.docx
+++ b/Keyword Games and Activities/Keyword Games API.docx
@@ -248,6 +248,9 @@
             <w:pPr>
               <w:jc w:val="center"/>
             </w:pPr>
+            <w:r>
+              <w:t>System</w:t>
+            </w:r>
           </w:p>
         </w:tc>
         <w:tc>
@@ -946,6 +949,20 @@
             <w:pPr>
               <w:jc w:val="center"/>
               <w:rPr>
+                <w:sz w:val="20"/>
+              </w:rPr>
+            </w:pPr>
+            <w:r>
+              <w:rPr>
+                <w:sz w:val="20"/>
+              </w:rPr>
+              <w:t>[6] game data</w:t>
+            </w:r>
+          </w:p>
+          <w:p>
+            <w:pPr>
+              <w:jc w:val="center"/>
+              <w:rPr>
                 <w:caps/>
                 <w:sz w:val="20"/>
               </w:rPr>
@@ -954,7 +971,7 @@
               <w:rPr>
                 <w:sz w:val="20"/>
               </w:rPr>
-              <w:t>[6] game data: Array</w:t>
+              <w:t>:Array</w:t>
             </w:r>
           </w:p>
         </w:tc>
@@ -1046,7 +1063,7 @@
               <w:rPr>
                 <w:sz w:val="20"/>
               </w:rPr>
-              <w:t>[Bitmap][Bitmap][Bitmap[</w:t>
+              <w:t>[Bitmap][Bitmap][Bitmap]</w:t>
             </w:r>
           </w:p>
         </w:tc>
@@ -1109,10 +1126,31 @@
         </w:tc>
       </w:tr>
     </w:tbl>
+    <w:p>
+      <w:pPr>
+        <w:rPr>
+          <w:sz w:val="20"/>
+        </w:rPr>
+      </w:pPr>
+    </w:p>
+    <w:p>
+      <w:pPr>
+        <w:rPr>
+          <w:sz w:val="20"/>
+        </w:rPr>
+      </w:pPr>
+    </w:p>
+    <w:p>
+      <w:pPr>
+        <w:rPr>
+          <w:sz w:val="20"/>
+        </w:rPr>
+      </w:pPr>
+    </w:p>
     <w:tbl>
       <w:tblPr>
         <w:tblStyle w:val="TableGrid"/>
-        <w:tblpPr w:leftFromText="180" w:rightFromText="180" w:vertAnchor="text" w:horzAnchor="margin" w:tblpY="2134"/>
+        <w:tblpPr w:leftFromText="180" w:rightFromText="180" w:vertAnchor="text" w:horzAnchor="margin" w:tblpY="201"/>
         <w:tblW w:w="0" w:type="auto"/>
         <w:tblLayout w:type="fixed"/>
         <w:tblLook w:val="04A0" w:firstRow="1" w:lastRow="0" w:firstColumn="1" w:lastColumn="0" w:noHBand="0" w:noVBand="1"/>
@@ -1500,7 +1538,7 @@
               <w:rPr>
                 <w:sz w:val="20"/>
               </w:rPr>
-              <w:t>Image ref:Float</w:t>
+              <w:t>Last bug ind: 2</w:t>
             </w:r>
           </w:p>
         </w:tc>
@@ -1615,7 +1653,7 @@
               <w:rPr>
                 <w:sz w:val="20"/>
               </w:rPr>
-              <w:t>Image mask ref:Float</w:t>
+              <w:t>8</w:t>
             </w:r>
           </w:p>
         </w:tc>
@@ -2184,15 +2222,6 @@
         </w:tc>
       </w:tr>
     </w:tbl>
-    <w:p>
-      <w:pPr>
-        <w:rPr>
-          <w:sz w:val="20"/>
-        </w:rPr>
-      </w:pPr>
-      <w:bookmarkStart w:id="0" w:name="_GoBack"/>
-      <w:bookmarkEnd w:id="0"/>
-    </w:p>
     <w:p>
       <w:pPr>
         <w:rPr>
@@ -2212,6 +2241,8 @@
         </w:rPr>
         <w:t>Designing a game.</w:t>
       </w:r>
+      <w:bookmarkStart w:id="0" w:name="_GoBack"/>
+      <w:bookmarkEnd w:id="0"/>
     </w:p>
     <w:p>
       <w:pPr>
@@ -2348,6 +2379,119 @@
 <file path=word/numbering.xml><?xml version="1.0" encoding="utf-8"?>
 <w:numbering xmlns:wpc="http://schemas.microsoft.com/office/word/2010/wordprocessingCanvas" xmlns:cx="http://schemas.microsoft.com/office/drawing/2014/chartex" xmlns:mc="http://schemas.openxmlformats.org/markup-compatibility/2006" xmlns:o="urn:schemas-microsoft-com:office:office" xmlns:r="http://schemas.openxmlformats.org/officeDocument/2006/relationships" xmlns:m="http://schemas.openxmlformats.org/officeDocument/2006/math" xmlns:v="urn:schemas-microsoft-com:vml" xmlns:wp14="http://schemas.microsoft.com/office/word/2010/wordprocessingDrawing" xmlns:wp="http://schemas.openxmlformats.org/drawingml/2006/wordprocessingDrawing" xmlns:w10="urn:schemas-microsoft-com:office:word" xmlns:w="http://schemas.openxmlformats.org/wordprocessingml/2006/main" xmlns:w14="http://schemas.microsoft.com/office/word/2010/wordml" xmlns:w15="http://schemas.microsoft.com/office/word/2012/wordml" xmlns:w16se="http://schemas.microsoft.com/office/word/2015/wordml/symex" xmlns:wpg="http://schemas.microsoft.com/office/word/2010/wordprocessingGroup" xmlns:wpi="http://schemas.microsoft.com/office/word/2010/wordprocessingInk" xmlns:wne="http://schemas.microsoft.com/office/word/2006/wordml" xmlns:wps="http://schemas.microsoft.com/office/word/2010/wordprocessingShape" mc:Ignorable="w14 w15 w16se wp14">
   <w:abstractNum w:abstractNumId="0" w15:restartNumberingAfterBreak="0">
+    <w:nsid w:val="082B154A"/>
+    <w:multiLevelType w:val="hybridMultilevel"/>
+    <w:tmpl w:val="D3EA3278"/>
+    <w:lvl w:ilvl="0" w:tplc="04090001">
+      <w:start w:val="1"/>
+      <w:numFmt w:val="bullet"/>
+      <w:lvlText w:val=""/>
+      <w:lvlJc w:val="left"/>
+      <w:pPr>
+        <w:ind w:left="720" w:hanging="360"/>
+      </w:pPr>
+      <w:rPr>
+        <w:rFonts w:ascii="Symbol" w:hAnsi="Symbol" w:hint="default"/>
+      </w:rPr>
+    </w:lvl>
+    <w:lvl w:ilvl="1" w:tplc="04090003" w:tentative="1">
+      <w:start w:val="1"/>
+      <w:numFmt w:val="bullet"/>
+      <w:lvlText w:val="o"/>
+      <w:lvlJc w:val="left"/>
+      <w:pPr>
+        <w:ind w:left="1440" w:hanging="360"/>
+      </w:pPr>
+      <w:rPr>
+        <w:rFonts w:ascii="Courier New" w:hAnsi="Courier New" w:cs="Courier New" w:hint="default"/>
+      </w:rPr>
+    </w:lvl>
+    <w:lvl w:ilvl="2" w:tplc="04090005" w:tentative="1">
+      <w:start w:val="1"/>
+      <w:numFmt w:val="bullet"/>
+      <w:lvlText w:val=""/>
+      <w:lvlJc w:val="left"/>
+      <w:pPr>
+        <w:ind w:left="2160" w:hanging="360"/>
+      </w:pPr>
+      <w:rPr>
+        <w:rFonts w:ascii="Wingdings" w:hAnsi="Wingdings" w:hint="default"/>
+      </w:rPr>
+    </w:lvl>
+    <w:lvl w:ilvl="3" w:tplc="04090001" w:tentative="1">
+      <w:start w:val="1"/>
+      <w:numFmt w:val="bullet"/>
+      <w:lvlText w:val=""/>
+      <w:lvlJc w:val="left"/>
+      <w:pPr>
+        <w:ind w:left="2880" w:hanging="360"/>
+      </w:pPr>
+      <w:rPr>
+        <w:rFonts w:ascii="Symbol" w:hAnsi="Symbol" w:hint="default"/>
+      </w:rPr>
+    </w:lvl>
+    <w:lvl w:ilvl="4" w:tplc="04090003" w:tentative="1">
+      <w:start w:val="1"/>
+      <w:numFmt w:val="bullet"/>
+      <w:lvlText w:val="o"/>
+      <w:lvlJc w:val="left"/>
+      <w:pPr>
+        <w:ind w:left="3600" w:hanging="360"/>
+      </w:pPr>
+      <w:rPr>
+        <w:rFonts w:ascii="Courier New" w:hAnsi="Courier New" w:cs="Courier New" w:hint="default"/>
+      </w:rPr>
+    </w:lvl>
+    <w:lvl w:ilvl="5" w:tplc="04090005" w:tentative="1">
+      <w:start w:val="1"/>
+      <w:numFmt w:val="bullet"/>
+      <w:lvlText w:val=""/>
+      <w:lvlJc w:val="left"/>
+      <w:pPr>
+        <w:ind w:left="4320" w:hanging="360"/>
+      </w:pPr>
+      <w:rPr>
+        <w:rFonts w:ascii="Wingdings" w:hAnsi="Wingdings" w:hint="default"/>
+      </w:rPr>
+    </w:lvl>
+    <w:lvl w:ilvl="6" w:tplc="04090001" w:tentative="1">
+      <w:start w:val="1"/>
+      <w:numFmt w:val="bullet"/>
+      <w:lvlText w:val=""/>
+      <w:lvlJc w:val="left"/>
+      <w:pPr>
+        <w:ind w:left="5040" w:hanging="360"/>
+      </w:pPr>
+      <w:rPr>
+        <w:rFonts w:ascii="Symbol" w:hAnsi="Symbol" w:hint="default"/>
+      </w:rPr>
+    </w:lvl>
+    <w:lvl w:ilvl="7" w:tplc="04090003" w:tentative="1">
+      <w:start w:val="1"/>
+      <w:numFmt w:val="bullet"/>
+      <w:lvlText w:val="o"/>
+      <w:lvlJc w:val="left"/>
+      <w:pPr>
+        <w:ind w:left="5760" w:hanging="360"/>
+      </w:pPr>
+      <w:rPr>
+        <w:rFonts w:ascii="Courier New" w:hAnsi="Courier New" w:cs="Courier New" w:hint="default"/>
+      </w:rPr>
+    </w:lvl>
+    <w:lvl w:ilvl="8" w:tplc="04090005" w:tentative="1">
+      <w:start w:val="1"/>
+      <w:numFmt w:val="bullet"/>
+      <w:lvlText w:val=""/>
+      <w:lvlJc w:val="left"/>
+      <w:pPr>
+        <w:ind w:left="6480" w:hanging="360"/>
+      </w:pPr>
+      <w:rPr>
+        <w:rFonts w:ascii="Wingdings" w:hAnsi="Wingdings" w:hint="default"/>
+      </w:rPr>
+    </w:lvl>
+  </w:abstractNum>
+  <w:abstractNum w:abstractNumId="1" w15:restartNumberingAfterBreak="0">
     <w:nsid w:val="61AE19CA"/>
     <w:multiLevelType w:val="hybridMultilevel"/>
     <w:tmpl w:val="20526368"/>
@@ -2437,6 +2581,9 @@
     </w:lvl>
   </w:abstractNum>
   <w:num w:numId="1">
+    <w:abstractNumId w:val="1"/>
+  </w:num>
+  <w:num w:numId="2">
     <w:abstractNumId w:val="0"/>
   </w:num>
 </w:numbering>

</xml_diff>